<commit_message>
Cat, Parrot, Seed Problem
</commit_message>
<xml_diff>
--- a/Martin_Daniel_Problem_Solving/Martin_Daniel_Problem_Solving_Assignment.docx
+++ b/Martin_Daniel_Problem_Solving/Martin_Daniel_Problem_Solving_Assignment.docx
@@ -79,14 +79,21 @@
         <w:t>Problem Solving</w:t>
       </w:r>
     </w:p>
-    <w:p/>
-    <w:p/>
+    <w:p>
+      <w:pPr>
+        <w:rPr>
+          <w:rFonts w:ascii="Times New Roman" w:hAnsi="Times New Roman" w:cs="Times New Roman"/>
+          <w:sz w:val="22"/>
+          <w:szCs w:val="22"/>
+        </w:rPr>
+      </w:pPr>
+    </w:p>
     <w:p>
       <w:pPr>
         <w:pStyle w:val="ListParagraph"/>
         <w:numPr>
           <w:ilvl w:val="0"/>
-          <w:numId w:val="5"/>
+          <w:numId w:val="6"/>
         </w:numPr>
         <w:rPr>
           <w:rFonts w:ascii="Times New Roman" w:hAnsi="Times New Roman" w:cs="Times New Roman"/>
@@ -103,31 +110,44 @@
     </w:p>
     <w:p>
       <w:pPr>
-        <w:ind w:left="360"/>
+        <w:pStyle w:val="ListParagraph"/>
+        <w:rPr>
+          <w:rFonts w:ascii="Times New Roman" w:hAnsi="Times New Roman" w:cs="Times New Roman"/>
+          <w:sz w:val="22"/>
+          <w:szCs w:val="22"/>
+        </w:rPr>
+      </w:pPr>
+      <w:r>
+        <w:rPr>
+          <w:rFonts w:ascii="Times New Roman" w:hAnsi="Times New Roman" w:cs="Times New Roman"/>
+          <w:sz w:val="22"/>
+          <w:szCs w:val="22"/>
+        </w:rPr>
+        <w:t>In order to solve this problem, in which a man is trying to get a cat, parrot, and bag of seed across the river one at a time, without leaving a conflicting pair on one side, can be solved with a well-planned strategy. The first step would be to take the parrot across, leaving the cat and seed, as the cat would not eat the seed. Upon leaving the parrot, the man would return for the seed. When he leaves the seed on the opposite side, he would then take the parrot with him to the starting side of the river. Here he would leave the parrot, and bring with him the cat. After leaving the cat with the seed, he would return back for the parrot, bring it over, and would have successfully brought all three across the river without worry of one eating the other.</w:t>
+      </w:r>
+    </w:p>
+    <w:p>
+      <w:pPr>
+        <w:pStyle w:val="ListParagraph"/>
+        <w:rPr>
+          <w:rFonts w:ascii="Times New Roman" w:hAnsi="Times New Roman" w:cs="Times New Roman"/>
+          <w:sz w:val="22"/>
+          <w:szCs w:val="22"/>
+        </w:rPr>
+      </w:pPr>
+    </w:p>
+    <w:p>
+      <w:pPr>
+        <w:pStyle w:val="ListParagraph"/>
+        <w:numPr>
+          <w:ilvl w:val="0"/>
+          <w:numId w:val="6"/>
+        </w:numPr>
         <w:rPr>
           <w:rFonts w:ascii="Times New Roman" w:hAnsi="Times New Roman" w:cs="Times New Roman"/>
           <w:b/>
         </w:rPr>
       </w:pPr>
-      <w:r>
-        <w:rPr>
-          <w:b/>
-        </w:rPr>
-        <w:br/>
-      </w:r>
-      <w:r>
-        <w:rPr>
-          <w:b/>
-        </w:rPr>
-        <w:br/>
-      </w:r>
-      <w:r>
-        <w:rPr>
-          <w:rFonts w:ascii="Times New Roman" w:hAnsi="Times New Roman" w:cs="Times New Roman"/>
-          <w:b/>
-        </w:rPr>
-        <w:t xml:space="preserve">2. </w:t>
-      </w:r>
       <w:r>
         <w:rPr>
           <w:rFonts w:ascii="Times New Roman" w:hAnsi="Times New Roman" w:cs="Times New Roman"/>
@@ -138,29 +158,35 @@
     </w:p>
     <w:p>
       <w:pPr>
-        <w:ind w:left="360"/>
         <w:rPr>
           <w:rFonts w:ascii="Times New Roman" w:hAnsi="Times New Roman" w:cs="Times New Roman"/>
           <w:b/>
         </w:rPr>
       </w:pPr>
+      <w:bookmarkStart w:id="0" w:name="_GoBack"/>
+      <w:bookmarkEnd w:id="0"/>
     </w:p>
     <w:p>
       <w:pPr>
-        <w:ind w:left="360"/>
+        <w:pStyle w:val="ListParagraph"/>
         <w:rPr>
           <w:rFonts w:ascii="Times New Roman" w:hAnsi="Times New Roman" w:cs="Times New Roman"/>
           <w:b/>
         </w:rPr>
       </w:pPr>
-      <w:r>
+    </w:p>
+    <w:p>
+      <w:pPr>
+        <w:pStyle w:val="ListParagraph"/>
+        <w:numPr>
+          <w:ilvl w:val="0"/>
+          <w:numId w:val="6"/>
+        </w:numPr>
         <w:rPr>
           <w:rFonts w:ascii="Times New Roman" w:hAnsi="Times New Roman" w:cs="Times New Roman"/>
           <w:b/>
         </w:rPr>
-        <w:br/>
-        <w:t xml:space="preserve">3. </w:t>
-      </w:r>
+      </w:pPr>
       <w:r>
         <w:rPr>
           <w:rFonts w:ascii="Times New Roman" w:hAnsi="Times New Roman" w:cs="Times New Roman"/>
@@ -168,8 +194,15 @@
         </w:rPr>
         <w:t>Predicting Fingers:</w:t>
       </w:r>
-      <w:bookmarkStart w:id="0" w:name="_GoBack"/>
-      <w:bookmarkEnd w:id="0"/>
+    </w:p>
+    <w:p>
+      <w:pPr>
+        <w:pStyle w:val="ListParagraph"/>
+        <w:rPr>
+          <w:rFonts w:ascii="Times New Roman" w:hAnsi="Times New Roman" w:cs="Times New Roman"/>
+          <w:b/>
+        </w:rPr>
+      </w:pPr>
     </w:p>
     <w:sectPr>
       <w:pgSz w:w="12240" w:h="15840"/>
@@ -184,6 +217,95 @@
 <file path=word/numbering.xml><?xml version="1.0" encoding="utf-8"?>
 <w:numbering xmlns:wpc="http://schemas.microsoft.com/office/word/2010/wordprocessingCanvas" xmlns:mo="http://schemas.microsoft.com/office/mac/office/2008/main" xmlns:mc="http://schemas.openxmlformats.org/markup-compatibility/2006" xmlns:mv="urn:schemas-microsoft-com:mac:vml" xmlns:o="urn:schemas-microsoft-com:office:office" xmlns:r="http://schemas.openxmlformats.org/officeDocument/2006/relationships" xmlns:m="http://schemas.openxmlformats.org/officeDocument/2006/math" xmlns:v="urn:schemas-microsoft-com:vml" xmlns:wp14="http://schemas.microsoft.com/office/word/2010/wordprocessingDrawing" xmlns:wp="http://schemas.openxmlformats.org/drawingml/2006/wordprocessingDrawing" xmlns:w10="urn:schemas-microsoft-com:office:word" xmlns:w="http://schemas.openxmlformats.org/wordprocessingml/2006/main" xmlns:w14="http://schemas.microsoft.com/office/word/2010/wordml" xmlns:wpg="http://schemas.microsoft.com/office/word/2010/wordprocessingGroup" xmlns:wpi="http://schemas.microsoft.com/office/word/2010/wordprocessingInk" xmlns:wne="http://schemas.microsoft.com/office/word/2006/wordml" xmlns:wps="http://schemas.microsoft.com/office/word/2010/wordprocessingShape" mc:Ignorable="w14 wp14">
   <w:abstractNum w:abstractNumId="0">
+    <w:nsid w:val="08A00368"/>
+    <w:multiLevelType w:val="hybridMultilevel"/>
+    <w:tmpl w:val="879AAA9E"/>
+    <w:lvl w:ilvl="0" w:tplc="0409000F">
+      <w:start w:val="1"/>
+      <w:numFmt w:val="decimal"/>
+      <w:lvlText w:val="%1."/>
+      <w:lvlJc w:val="left"/>
+      <w:pPr>
+        <w:ind w:left="720" w:hanging="360"/>
+      </w:pPr>
+      <w:rPr>
+        <w:rFonts w:hint="default"/>
+      </w:rPr>
+    </w:lvl>
+    <w:lvl w:ilvl="1" w:tplc="04090019" w:tentative="1">
+      <w:start w:val="1"/>
+      <w:numFmt w:val="lowerLetter"/>
+      <w:lvlText w:val="%2."/>
+      <w:lvlJc w:val="left"/>
+      <w:pPr>
+        <w:ind w:left="1440" w:hanging="360"/>
+      </w:pPr>
+    </w:lvl>
+    <w:lvl w:ilvl="2" w:tplc="0409001B" w:tentative="1">
+      <w:start w:val="1"/>
+      <w:numFmt w:val="lowerRoman"/>
+      <w:lvlText w:val="%3."/>
+      <w:lvlJc w:val="right"/>
+      <w:pPr>
+        <w:ind w:left="2160" w:hanging="180"/>
+      </w:pPr>
+    </w:lvl>
+    <w:lvl w:ilvl="3" w:tplc="0409000F" w:tentative="1">
+      <w:start w:val="1"/>
+      <w:numFmt w:val="decimal"/>
+      <w:lvlText w:val="%4."/>
+      <w:lvlJc w:val="left"/>
+      <w:pPr>
+        <w:ind w:left="2880" w:hanging="360"/>
+      </w:pPr>
+    </w:lvl>
+    <w:lvl w:ilvl="4" w:tplc="04090019" w:tentative="1">
+      <w:start w:val="1"/>
+      <w:numFmt w:val="lowerLetter"/>
+      <w:lvlText w:val="%5."/>
+      <w:lvlJc w:val="left"/>
+      <w:pPr>
+        <w:ind w:left="3600" w:hanging="360"/>
+      </w:pPr>
+    </w:lvl>
+    <w:lvl w:ilvl="5" w:tplc="0409001B" w:tentative="1">
+      <w:start w:val="1"/>
+      <w:numFmt w:val="lowerRoman"/>
+      <w:lvlText w:val="%6."/>
+      <w:lvlJc w:val="right"/>
+      <w:pPr>
+        <w:ind w:left="4320" w:hanging="180"/>
+      </w:pPr>
+    </w:lvl>
+    <w:lvl w:ilvl="6" w:tplc="0409000F" w:tentative="1">
+      <w:start w:val="1"/>
+      <w:numFmt w:val="decimal"/>
+      <w:lvlText w:val="%7."/>
+      <w:lvlJc w:val="left"/>
+      <w:pPr>
+        <w:ind w:left="5040" w:hanging="360"/>
+      </w:pPr>
+    </w:lvl>
+    <w:lvl w:ilvl="7" w:tplc="04090019" w:tentative="1">
+      <w:start w:val="1"/>
+      <w:numFmt w:val="lowerLetter"/>
+      <w:lvlText w:val="%8."/>
+      <w:lvlJc w:val="left"/>
+      <w:pPr>
+        <w:ind w:left="5760" w:hanging="360"/>
+      </w:pPr>
+    </w:lvl>
+    <w:lvl w:ilvl="8" w:tplc="0409001B" w:tentative="1">
+      <w:start w:val="1"/>
+      <w:numFmt w:val="lowerRoman"/>
+      <w:lvlText w:val="%9."/>
+      <w:lvlJc w:val="right"/>
+      <w:pPr>
+        <w:ind w:left="6480" w:hanging="180"/>
+      </w:pPr>
+    </w:lvl>
+  </w:abstractNum>
+  <w:abstractNum w:abstractNumId="1">
     <w:nsid w:val="10CD3248"/>
     <w:multiLevelType w:val="hybridMultilevel"/>
     <w:tmpl w:val="EC946D8E"/>
@@ -272,7 +394,7 @@
       </w:pPr>
     </w:lvl>
   </w:abstractNum>
-  <w:abstractNum w:abstractNumId="1">
+  <w:abstractNum w:abstractNumId="2">
     <w:nsid w:val="349B4EE3"/>
     <w:multiLevelType w:val="hybridMultilevel"/>
     <w:tmpl w:val="738671B8"/>
@@ -361,7 +483,7 @@
       </w:pPr>
     </w:lvl>
   </w:abstractNum>
-  <w:abstractNum w:abstractNumId="2">
+  <w:abstractNum w:abstractNumId="3">
     <w:nsid w:val="46A9157D"/>
     <w:multiLevelType w:val="hybridMultilevel"/>
     <w:tmpl w:val="FD740AA0"/>
@@ -450,7 +572,7 @@
       </w:pPr>
     </w:lvl>
   </w:abstractNum>
-  <w:abstractNum w:abstractNumId="3">
+  <w:abstractNum w:abstractNumId="4">
     <w:nsid w:val="50871A36"/>
     <w:multiLevelType w:val="hybridMultilevel"/>
     <w:tmpl w:val="A0C2AB8A"/>
@@ -539,7 +661,7 @@
       </w:pPr>
     </w:lvl>
   </w:abstractNum>
-  <w:abstractNum w:abstractNumId="4">
+  <w:abstractNum w:abstractNumId="5">
     <w:nsid w:val="7A876CC4"/>
     <w:multiLevelType w:val="hybridMultilevel"/>
     <w:tmpl w:val="212E2F5A"/>
@@ -629,19 +751,22 @@
     </w:lvl>
   </w:abstractNum>
   <w:num w:numId="1">
+    <w:abstractNumId w:val="5"/>
+  </w:num>
+  <w:num w:numId="2">
     <w:abstractNumId w:val="4"/>
   </w:num>
-  <w:num w:numId="2">
+  <w:num w:numId="3">
     <w:abstractNumId w:val="3"/>
   </w:num>
-  <w:num w:numId="3">
+  <w:num w:numId="4">
+    <w:abstractNumId w:val="1"/>
+  </w:num>
+  <w:num w:numId="5">
     <w:abstractNumId w:val="2"/>
   </w:num>
-  <w:num w:numId="4">
+  <w:num w:numId="6">
     <w:abstractNumId w:val="0"/>
-  </w:num>
-  <w:num w:numId="5">
-    <w:abstractNumId w:val="1"/>
   </w:num>
 </w:numbering>
 </file>

</xml_diff>

<commit_message>
Socks in the Dark Problem
</commit_message>
<xml_diff>
--- a/Martin_Daniel_Problem_Solving/Martin_Daniel_Problem_Solving_Assignment.docx
+++ b/Martin_Daniel_Problem_Solving/Martin_Daniel_Problem_Solving_Assignment.docx
@@ -158,11 +158,86 @@
     </w:p>
     <w:p>
       <w:pPr>
-        <w:rPr>
-          <w:rFonts w:ascii="Times New Roman" w:hAnsi="Times New Roman" w:cs="Times New Roman"/>
-          <w:b/>
-        </w:rPr>
-      </w:pPr>
+        <w:ind w:left="720"/>
+        <w:rPr>
+          <w:rFonts w:ascii="Times New Roman" w:hAnsi="Times New Roman" w:cs="Times New Roman"/>
+          <w:sz w:val="22"/>
+          <w:szCs w:val="22"/>
+        </w:rPr>
+      </w:pPr>
+      <w:r>
+        <w:rPr>
+          <w:rFonts w:ascii="Times New Roman" w:hAnsi="Times New Roman" w:cs="Times New Roman"/>
+          <w:sz w:val="22"/>
+          <w:szCs w:val="22"/>
+        </w:rPr>
+        <w:t xml:space="preserve">In this problem you have 20 socks loose in a drawer, </w:t>
+      </w:r>
+      <w:r>
+        <w:rPr>
+          <w:rFonts w:ascii="Times New Roman" w:hAnsi="Times New Roman" w:cs="Times New Roman"/>
+          <w:sz w:val="22"/>
+          <w:szCs w:val="22"/>
+        </w:rPr>
+        <w:t xml:space="preserve">in which 10 socks are black, 6 socks are brown and 4 are white. If you were to randomly select socks in an attempt </w:t>
+      </w:r>
+      <w:r>
+        <w:rPr>
+          <w:rFonts w:ascii="Times New Roman" w:hAnsi="Times New Roman" w:cs="Times New Roman"/>
+          <w:sz w:val="22"/>
+          <w:szCs w:val="22"/>
+        </w:rPr>
+        <w:t>to get</w:t>
+      </w:r>
+      <w:r>
+        <w:rPr>
+          <w:rFonts w:ascii="Times New Roman" w:hAnsi="Times New Roman" w:cs="Times New Roman"/>
+          <w:sz w:val="22"/>
+          <w:szCs w:val="22"/>
+        </w:rPr>
+        <w:t xml:space="preserve"> a matching pair</w:t>
+      </w:r>
+      <w:r>
+        <w:rPr>
+          <w:rFonts w:ascii="Times New Roman" w:hAnsi="Times New Roman" w:cs="Times New Roman"/>
+          <w:sz w:val="22"/>
+          <w:szCs w:val="22"/>
+        </w:rPr>
+        <w:t>,</w:t>
+      </w:r>
+      <w:r>
+        <w:rPr>
+          <w:rFonts w:ascii="Times New Roman" w:hAnsi="Times New Roman" w:cs="Times New Roman"/>
+          <w:sz w:val="22"/>
+          <w:szCs w:val="22"/>
+        </w:rPr>
+        <w:t xml:space="preserve"> select at least 5 socks to get a matching pair. As 50% of the socks are matching black socks, 30% brown and 20% white. 5 socks makes up 1/4</w:t>
+      </w:r>
+      <w:r>
+        <w:rPr>
+          <w:rFonts w:ascii="Times New Roman" w:hAnsi="Times New Roman" w:cs="Times New Roman"/>
+          <w:sz w:val="22"/>
+          <w:szCs w:val="22"/>
+          <w:vertAlign w:val="superscript"/>
+        </w:rPr>
+        <w:t>th</w:t>
+      </w:r>
+      <w:r>
+        <w:rPr>
+          <w:rFonts w:ascii="Times New Roman" w:hAnsi="Times New Roman" w:cs="Times New Roman"/>
+          <w:sz w:val="22"/>
+          <w:szCs w:val="22"/>
+        </w:rPr>
+        <w:t xml:space="preserve"> of the amount</w:t>
+      </w:r>
+      <w:r>
+        <w:rPr>
+          <w:rFonts w:ascii="Times New Roman" w:hAnsi="Times New Roman" w:cs="Times New Roman"/>
+          <w:sz w:val="22"/>
+          <w:szCs w:val="22"/>
+        </w:rPr>
+        <w:t xml:space="preserve"> and guarantees that at least 1 pair of the socks matching. In order to guarantee at matching pair of each color you would need to pick out at least 18 socks, as this is the only way to be certain you have a matching set of each, including the white, which is the least amount.</w:t>
+      </w:r>
       <w:bookmarkStart w:id="0" w:name="_GoBack"/>
       <w:bookmarkEnd w:id="0"/>
     </w:p>

</xml_diff>